<commit_message>
Actualizacion SP y prioridad
</commit_message>
<xml_diff>
--- a/Requerimientos/TP1.docx
+++ b/Requerimientos/TP1.docx
@@ -1,6 +1,6 @@
 
 <file path=word/document.xml><?xml version="1.0" encoding="utf-8"?>
-<w:document xmlns:wpc="http://schemas.microsoft.com/office/word/2010/wordprocessingCanvas" xmlns:cx="http://schemas.microsoft.com/office/drawing/2014/chartex" xmlns:cx1="http://schemas.microsoft.com/office/drawing/2015/9/8/chartex" xmlns:cx2="http://schemas.microsoft.com/office/drawing/2015/10/21/chartex" xmlns:cx3="http://schemas.microsoft.com/office/drawing/2016/5/9/chartex" xmlns:cx4="http://schemas.microsoft.com/office/drawing/2016/5/10/chartex" xmlns:cx5="http://schemas.microsoft.com/office/drawing/2016/5/11/chartex" xmlns:cx6="http://schemas.microsoft.com/office/drawing/2016/5/12/chartex" xmlns:cx7="http://schemas.microsoft.com/office/drawing/2016/5/13/chartex" xmlns:cx8="http://schemas.microsoft.com/office/drawing/2016/5/14/chartex" xmlns:mc="http://schemas.openxmlformats.org/markup-compatibility/2006" xmlns:aink="http://schemas.microsoft.com/office/drawing/2016/ink" xmlns:am3d="http://schemas.microsoft.com/office/drawing/2017/model3d" xmlns:o="urn:schemas-microsoft-com:office:office" xmlns:r="http://schemas.openxmlformats.org/officeDocument/2006/relationships" xmlns:m="http://schemas.openxmlformats.org/officeDocument/2006/math" xmlns:v="urn:schemas-microsoft-com:vml" xmlns:wp14="http://schemas.microsoft.com/office/word/2010/wordprocessingDrawing" xmlns:wp="http://schemas.openxmlformats.org/drawingml/2006/wordprocessingDrawing" xmlns:w10="urn:schemas-microsoft-com:office:word" xmlns:w="http://schemas.openxmlformats.org/wordprocessingml/2006/main" xmlns:w14="http://schemas.microsoft.com/office/word/2010/wordml" xmlns:w15="http://schemas.microsoft.com/office/word/2012/wordml" xmlns:w16cex="http://schemas.microsoft.com/office/word/2018/wordml/cex" xmlns:w16cid="http://schemas.microsoft.com/office/word/2016/wordml/cid" xmlns:w16="http://schemas.microsoft.com/office/word/2018/wordml" xmlns:w16sdtdh="http://schemas.microsoft.com/office/word/2020/wordml/sdtdatahash" xmlns:w16se="http://schemas.microsoft.com/office/word/2015/wordml/symex" xmlns:wpg="http://schemas.microsoft.com/office/word/2010/wordprocessingGroup" xmlns:wpi="http://schemas.microsoft.com/office/word/2010/wordprocessingInk" xmlns:wne="http://schemas.microsoft.com/office/word/2006/wordml" xmlns:wps="http://schemas.microsoft.com/office/word/2010/wordprocessingShape" mc:Ignorable="w14 w15 w16se w16cid w16 w16cex w16sdtdh wp14">
+<w:document xmlns:wpc="http://schemas.microsoft.com/office/word/2010/wordprocessingCanvas" xmlns:cx="http://schemas.microsoft.com/office/drawing/2014/chartex" xmlns:cx1="http://schemas.microsoft.com/office/drawing/2015/9/8/chartex" xmlns:cx2="http://schemas.microsoft.com/office/drawing/2015/10/21/chartex" xmlns:cx3="http://schemas.microsoft.com/office/drawing/2016/5/9/chartex" xmlns:cx4="http://schemas.microsoft.com/office/drawing/2016/5/10/chartex" xmlns:cx5="http://schemas.microsoft.com/office/drawing/2016/5/11/chartex" xmlns:cx6="http://schemas.microsoft.com/office/drawing/2016/5/12/chartex" xmlns:cx7="http://schemas.microsoft.com/office/drawing/2016/5/13/chartex" xmlns:cx8="http://schemas.microsoft.com/office/drawing/2016/5/14/chartex" xmlns:mc="http://schemas.openxmlformats.org/markup-compatibility/2006" xmlns:aink="http://schemas.microsoft.com/office/drawing/2016/ink" xmlns:am3d="http://schemas.microsoft.com/office/drawing/2017/model3d" xmlns:o="urn:schemas-microsoft-com:office:office" xmlns:oel="http://schemas.microsoft.com/office/2019/extlst" xmlns:r="http://schemas.openxmlformats.org/officeDocument/2006/relationships" xmlns:m="http://schemas.openxmlformats.org/officeDocument/2006/math" xmlns:v="urn:schemas-microsoft-com:vml" xmlns:wp14="http://schemas.microsoft.com/office/word/2010/wordprocessingDrawing" xmlns:wp="http://schemas.openxmlformats.org/drawingml/2006/wordprocessingDrawing" xmlns:w10="urn:schemas-microsoft-com:office:word" xmlns:w="http://schemas.openxmlformats.org/wordprocessingml/2006/main" xmlns:w14="http://schemas.microsoft.com/office/word/2010/wordml" xmlns:w15="http://schemas.microsoft.com/office/word/2012/wordml" xmlns:w16cex="http://schemas.microsoft.com/office/word/2018/wordml/cex" xmlns:w16cid="http://schemas.microsoft.com/office/word/2016/wordml/cid" xmlns:w16="http://schemas.microsoft.com/office/word/2018/wordml" xmlns:w16sdtdh="http://schemas.microsoft.com/office/word/2020/wordml/sdtdatahash" xmlns:w16se="http://schemas.microsoft.com/office/word/2015/wordml/symex" xmlns:wpg="http://schemas.microsoft.com/office/word/2010/wordprocessingGroup" xmlns:wpi="http://schemas.microsoft.com/office/word/2010/wordprocessingInk" xmlns:wne="http://schemas.microsoft.com/office/word/2006/wordml" xmlns:wps="http://schemas.microsoft.com/office/word/2010/wordprocessingShape" mc:Ignorable="w14 w15 w16se w16cid w16 w16cex w16sdtdh wp14">
   <w:body>
     <w:p>
       <w:pPr>
@@ -769,7 +769,17 @@
     <w:p/>
     <w:p/>
     <w:p>
-      <w:r>
+      <w:pPr>
+        <w:rPr>
+          <w:b/>
+          <w:bCs/>
+        </w:rPr>
+      </w:pPr>
+      <w:r>
+        <w:rPr>
+          <w:b/>
+          <w:bCs/>
+        </w:rPr>
         <w:lastRenderedPageBreak/>
         <w:t>Requisitos</w:t>
       </w:r>
@@ -902,6 +912,9 @@
       <w:r>
         <w:t>Asignar permiso grupo</w:t>
       </w:r>
+      <w:r>
+        <w:t xml:space="preserve"> amigos</w:t>
+      </w:r>
     </w:p>
     <w:p>
       <w:pPr>
@@ -1143,6 +1156,522 @@
         <w:t>Eliminar amigo</w:t>
       </w:r>
     </w:p>
+    <w:p/>
+    <w:p>
+      <w:pPr>
+        <w:rPr>
+          <w:b/>
+          <w:bCs/>
+        </w:rPr>
+      </w:pPr>
+      <w:r>
+        <w:rPr>
+          <w:b/>
+          <w:bCs/>
+        </w:rPr>
+        <w:t>Priorizamos (de más importantes a menos importantes) y asignamos puntos de historia (SP). Tomaremos como historia de referencia que un desarrollador puede hacer un ABM en 8 horas</w:t>
+      </w:r>
+      <w:r>
+        <w:rPr>
+          <w:b/>
+          <w:bCs/>
+        </w:rPr>
+        <w:t xml:space="preserve"> y esto equivale a 5 SP</w:t>
+      </w:r>
+    </w:p>
+    <w:p/>
+    <w:p>
+      <w:pPr>
+        <w:pStyle w:val="Prrafodelista"/>
+        <w:numPr>
+          <w:ilvl w:val="0"/>
+          <w:numId w:val="1"/>
+        </w:numPr>
+      </w:pPr>
+      <w:r>
+        <w:t>Creación de cuenta de usuario con sus datos, email y contraseña</w:t>
+      </w:r>
+      <w:r>
+        <w:t xml:space="preserve"> - 5 SP</w:t>
+      </w:r>
+    </w:p>
+    <w:p>
+      <w:pPr>
+        <w:pStyle w:val="Prrafodelista"/>
+        <w:numPr>
+          <w:ilvl w:val="0"/>
+          <w:numId w:val="1"/>
+        </w:numPr>
+      </w:pPr>
+      <w:r>
+        <w:t>Login de usuario con email y contraseña</w:t>
+      </w:r>
+      <w:r>
+        <w:t xml:space="preserve"> </w:t>
+      </w:r>
+      <w:r>
+        <w:t>- 5 SP</w:t>
+      </w:r>
+    </w:p>
+    <w:p>
+      <w:pPr>
+        <w:pStyle w:val="Prrafodelista"/>
+        <w:numPr>
+          <w:ilvl w:val="0"/>
+          <w:numId w:val="1"/>
+        </w:numPr>
+      </w:pPr>
+      <w:r>
+        <w:t>ABM álbumes fotos – 5 SP</w:t>
+      </w:r>
+    </w:p>
+    <w:p>
+      <w:pPr>
+        <w:pStyle w:val="Prrafodelista"/>
+        <w:numPr>
+          <w:ilvl w:val="0"/>
+          <w:numId w:val="1"/>
+        </w:numPr>
+      </w:pPr>
+      <w:r>
+        <w:t>ABM grupos amigos – 5 SP</w:t>
+      </w:r>
+    </w:p>
+    <w:p>
+      <w:pPr>
+        <w:pStyle w:val="Prrafodelista"/>
+        <w:numPr>
+          <w:ilvl w:val="0"/>
+          <w:numId w:val="1"/>
+        </w:numPr>
+      </w:pPr>
+      <w:r>
+        <w:t>ABM comentarios propios fotos – 5 SP</w:t>
+      </w:r>
+    </w:p>
+    <w:p>
+      <w:pPr>
+        <w:pStyle w:val="Prrafodelista"/>
+        <w:numPr>
+          <w:ilvl w:val="0"/>
+          <w:numId w:val="1"/>
+        </w:numPr>
+      </w:pPr>
+      <w:r>
+        <w:t>Subir foto</w:t>
+      </w:r>
+      <w:r>
+        <w:t xml:space="preserve"> </w:t>
+      </w:r>
+      <w:r>
+        <w:t xml:space="preserve">- </w:t>
+      </w:r>
+      <w:r>
+        <w:t>3</w:t>
+      </w:r>
+      <w:r>
+        <w:t xml:space="preserve"> SP</w:t>
+      </w:r>
+    </w:p>
+    <w:p>
+      <w:pPr>
+        <w:pStyle w:val="Prrafodelista"/>
+        <w:numPr>
+          <w:ilvl w:val="0"/>
+          <w:numId w:val="1"/>
+        </w:numPr>
+      </w:pPr>
+      <w:r>
+        <w:t>Enviar mensaje</w:t>
+      </w:r>
+      <w:r>
+        <w:t xml:space="preserve"> </w:t>
+      </w:r>
+      <w:r>
+        <w:t>- 3 SP</w:t>
+      </w:r>
+    </w:p>
+    <w:p>
+      <w:pPr>
+        <w:pStyle w:val="Prrafodelista"/>
+        <w:numPr>
+          <w:ilvl w:val="0"/>
+          <w:numId w:val="1"/>
+        </w:numPr>
+      </w:pPr>
+      <w:r>
+        <w:t>Enviar solicitud amistad</w:t>
+      </w:r>
+      <w:r>
+        <w:t xml:space="preserve"> </w:t>
+      </w:r>
+      <w:r>
+        <w:t>- 3 SP</w:t>
+      </w:r>
+    </w:p>
+    <w:p>
+      <w:pPr>
+        <w:pStyle w:val="Prrafodelista"/>
+        <w:numPr>
+          <w:ilvl w:val="0"/>
+          <w:numId w:val="1"/>
+        </w:numPr>
+      </w:pPr>
+      <w:r>
+        <w:t>Aceptar/Rechazar solicitud amistad</w:t>
+      </w:r>
+      <w:r>
+        <w:t xml:space="preserve"> </w:t>
+      </w:r>
+      <w:r>
+        <w:t xml:space="preserve">- </w:t>
+      </w:r>
+      <w:r>
+        <w:t>5</w:t>
+      </w:r>
+      <w:r>
+        <w:t xml:space="preserve"> SP</w:t>
+      </w:r>
+    </w:p>
+    <w:p>
+      <w:pPr>
+        <w:pStyle w:val="Prrafodelista"/>
+        <w:numPr>
+          <w:ilvl w:val="0"/>
+          <w:numId w:val="1"/>
+        </w:numPr>
+      </w:pPr>
+      <w:r>
+        <w:t>Buscar usuario</w:t>
+      </w:r>
+      <w:r>
+        <w:t xml:space="preserve"> – 5 SP</w:t>
+      </w:r>
+    </w:p>
+    <w:p>
+      <w:pPr>
+        <w:pStyle w:val="Prrafodelista"/>
+        <w:numPr>
+          <w:ilvl w:val="0"/>
+          <w:numId w:val="1"/>
+        </w:numPr>
+      </w:pPr>
+      <w:r>
+        <w:t>Comentar muro</w:t>
+      </w:r>
+      <w:r>
+        <w:t xml:space="preserve"> </w:t>
+      </w:r>
+      <w:r>
+        <w:t xml:space="preserve">– </w:t>
+      </w:r>
+      <w:r>
+        <w:t>3</w:t>
+      </w:r>
+      <w:r>
+        <w:t xml:space="preserve"> SP</w:t>
+      </w:r>
+    </w:p>
+    <w:p>
+      <w:pPr>
+        <w:pStyle w:val="Prrafodelista"/>
+        <w:numPr>
+          <w:ilvl w:val="0"/>
+          <w:numId w:val="1"/>
+        </w:numPr>
+      </w:pPr>
+      <w:r>
+        <w:lastRenderedPageBreak/>
+        <w:t>Configurar cantidad de días cumpleaños amigos</w:t>
+      </w:r>
+      <w:r>
+        <w:t xml:space="preserve"> </w:t>
+      </w:r>
+      <w:r>
+        <w:t>– 5 SP</w:t>
+      </w:r>
+    </w:p>
+    <w:p>
+      <w:pPr>
+        <w:pStyle w:val="Prrafodelista"/>
+        <w:numPr>
+          <w:ilvl w:val="0"/>
+          <w:numId w:val="1"/>
+        </w:numPr>
+      </w:pPr>
+      <w:r>
+        <w:t>Mostrar listado amigos en común</w:t>
+      </w:r>
+      <w:r>
+        <w:t xml:space="preserve"> </w:t>
+      </w:r>
+      <w:r>
+        <w:t>– 3 SP</w:t>
+      </w:r>
+    </w:p>
+    <w:p>
+      <w:pPr>
+        <w:pStyle w:val="Prrafodelista"/>
+        <w:numPr>
+          <w:ilvl w:val="0"/>
+          <w:numId w:val="1"/>
+        </w:numPr>
+      </w:pPr>
+      <w:r>
+        <w:t>Eliminar foto - 3 SP</w:t>
+      </w:r>
+    </w:p>
+    <w:p>
+      <w:pPr>
+        <w:pStyle w:val="Prrafodelista"/>
+        <w:numPr>
+          <w:ilvl w:val="0"/>
+          <w:numId w:val="1"/>
+        </w:numPr>
+      </w:pPr>
+      <w:r>
+        <w:t>Deshabilitar usuario (</w:t>
+      </w:r>
+      <w:proofErr w:type="spellStart"/>
+      <w:r>
+        <w:t>admin</w:t>
+      </w:r>
+      <w:proofErr w:type="spellEnd"/>
+      <w:r>
+        <w:t>)</w:t>
+      </w:r>
+      <w:r>
+        <w:t xml:space="preserve"> </w:t>
+      </w:r>
+      <w:r>
+        <w:t xml:space="preserve">– </w:t>
+      </w:r>
+      <w:r>
+        <w:t>5</w:t>
+      </w:r>
+      <w:r>
+        <w:t xml:space="preserve"> SP</w:t>
+      </w:r>
+    </w:p>
+    <w:p>
+      <w:pPr>
+        <w:pStyle w:val="Prrafodelista"/>
+        <w:numPr>
+          <w:ilvl w:val="0"/>
+          <w:numId w:val="1"/>
+        </w:numPr>
+      </w:pPr>
+      <w:r>
+        <w:t>Eliminar comentario (</w:t>
+      </w:r>
+      <w:proofErr w:type="spellStart"/>
+      <w:r>
+        <w:t>admin</w:t>
+      </w:r>
+      <w:proofErr w:type="spellEnd"/>
+      <w:r>
+        <w:t>)</w:t>
+      </w:r>
+      <w:r>
+        <w:t xml:space="preserve"> </w:t>
+      </w:r>
+      <w:r>
+        <w:t>– 3 SP</w:t>
+      </w:r>
+    </w:p>
+    <w:p>
+      <w:pPr>
+        <w:pStyle w:val="Prrafodelista"/>
+        <w:numPr>
+          <w:ilvl w:val="0"/>
+          <w:numId w:val="1"/>
+        </w:numPr>
+      </w:pPr>
+      <w:r>
+        <w:t>Eliminar comentario amigo – 3 SP</w:t>
+      </w:r>
+    </w:p>
+    <w:p>
+      <w:pPr>
+        <w:pStyle w:val="Prrafodelista"/>
+        <w:numPr>
+          <w:ilvl w:val="0"/>
+          <w:numId w:val="1"/>
+        </w:numPr>
+      </w:pPr>
+      <w:r>
+        <w:t>Eliminar amigo</w:t>
+      </w:r>
+      <w:r>
+        <w:t xml:space="preserve"> </w:t>
+      </w:r>
+      <w:r>
+        <w:t>– 3 SP</w:t>
+      </w:r>
+    </w:p>
+    <w:p>
+      <w:pPr>
+        <w:pStyle w:val="Prrafodelista"/>
+        <w:numPr>
+          <w:ilvl w:val="0"/>
+          <w:numId w:val="1"/>
+        </w:numPr>
+      </w:pPr>
+      <w:r>
+        <w:t>Asignar permiso grupo amigos – 5 SP</w:t>
+      </w:r>
+    </w:p>
+    <w:p>
+      <w:pPr>
+        <w:pStyle w:val="Prrafodelista"/>
+        <w:numPr>
+          <w:ilvl w:val="0"/>
+          <w:numId w:val="1"/>
+        </w:numPr>
+      </w:pPr>
+      <w:r>
+        <w:t>Asignar permiso muro – 5 SP</w:t>
+      </w:r>
+    </w:p>
+    <w:p>
+      <w:pPr>
+        <w:pStyle w:val="Prrafodelista"/>
+        <w:numPr>
+          <w:ilvl w:val="0"/>
+          <w:numId w:val="1"/>
+        </w:numPr>
+      </w:pPr>
+      <w:r>
+        <w:t>Definir quién puede ver el álbum – 5 SP</w:t>
+      </w:r>
+    </w:p>
+    <w:p>
+      <w:pPr>
+        <w:pStyle w:val="Prrafodelista"/>
+        <w:numPr>
+          <w:ilvl w:val="0"/>
+          <w:numId w:val="1"/>
+        </w:numPr>
+      </w:pPr>
+      <w:r>
+        <w:t>Definir quién puede comentar foto – 5 SP</w:t>
+      </w:r>
+    </w:p>
+    <w:p>
+      <w:pPr>
+        <w:pStyle w:val="Prrafodelista"/>
+        <w:numPr>
+          <w:ilvl w:val="0"/>
+          <w:numId w:val="1"/>
+        </w:numPr>
+      </w:pPr>
+      <w:r>
+        <w:t>Enviar email cumpleaños siete días – 3 SP</w:t>
+      </w:r>
+    </w:p>
+    <w:p>
+      <w:pPr>
+        <w:pStyle w:val="Prrafodelista"/>
+        <w:numPr>
+          <w:ilvl w:val="0"/>
+          <w:numId w:val="1"/>
+        </w:numPr>
+      </w:pPr>
+      <w:r>
+        <w:t xml:space="preserve">Enviar email solicitud amistad – </w:t>
+      </w:r>
+      <w:r>
+        <w:t>2</w:t>
+      </w:r>
+      <w:r>
+        <w:t xml:space="preserve"> SP</w:t>
+      </w:r>
+    </w:p>
+    <w:p>
+      <w:pPr>
+        <w:pStyle w:val="Prrafodelista"/>
+        <w:numPr>
+          <w:ilvl w:val="0"/>
+          <w:numId w:val="1"/>
+        </w:numPr>
+      </w:pPr>
+      <w:r>
+        <w:t xml:space="preserve">Informar cumpleaños amigos – </w:t>
+      </w:r>
+      <w:r>
+        <w:t>2</w:t>
+      </w:r>
+      <w:r>
+        <w:t xml:space="preserve"> SP</w:t>
+      </w:r>
+    </w:p>
+    <w:p>
+      <w:pPr>
+        <w:pStyle w:val="Prrafodelista"/>
+        <w:numPr>
+          <w:ilvl w:val="0"/>
+          <w:numId w:val="1"/>
+        </w:numPr>
+      </w:pPr>
+      <w:r>
+        <w:t>Notificar comentario foto – 2 SP</w:t>
+      </w:r>
+    </w:p>
+    <w:p>
+      <w:pPr>
+        <w:pStyle w:val="Prrafodelista"/>
+        <w:numPr>
+          <w:ilvl w:val="0"/>
+          <w:numId w:val="1"/>
+        </w:numPr>
+      </w:pPr>
+      <w:r>
+        <w:t>Notificar actualización perfil amigo – 2 SP</w:t>
+      </w:r>
+    </w:p>
+    <w:p>
+      <w:pPr>
+        <w:pStyle w:val="Prrafodelista"/>
+        <w:numPr>
+          <w:ilvl w:val="0"/>
+          <w:numId w:val="1"/>
+        </w:numPr>
+      </w:pPr>
+      <w:r>
+        <w:t>Notificar eliminación comentario – 2 SP</w:t>
+      </w:r>
+    </w:p>
+    <w:p>
+      <w:pPr>
+        <w:pStyle w:val="Prrafodelista"/>
+        <w:numPr>
+          <w:ilvl w:val="0"/>
+          <w:numId w:val="1"/>
+        </w:numPr>
+      </w:pPr>
+      <w:r>
+        <w:t>Notificar cumpleaños amigo – 2 SP</w:t>
+      </w:r>
+    </w:p>
+    <w:p>
+      <w:pPr>
+        <w:pStyle w:val="Prrafodelista"/>
+        <w:numPr>
+          <w:ilvl w:val="0"/>
+          <w:numId w:val="1"/>
+        </w:numPr>
+      </w:pPr>
+      <w:r>
+        <w:t>Notificar solicitud amistad –2 SP</w:t>
+      </w:r>
+    </w:p>
+    <w:p>
+      <w:pPr>
+        <w:ind w:left="360"/>
+      </w:pPr>
+    </w:p>
+    <w:p/>
+    <w:p/>
     <w:sectPr>
       <w:pgSz w:w="11900" w:h="16840"/>
       <w:pgMar w:top="1417" w:right="1701" w:bottom="1417" w:left="1701" w:header="708" w:footer="708" w:gutter="0"/>
@@ -1154,7 +1683,7 @@
 </file>
 
 <file path=word/numbering.xml><?xml version="1.0" encoding="utf-8"?>
-<w:numbering xmlns:wpc="http://schemas.microsoft.com/office/word/2010/wordprocessingCanvas" xmlns:cx="http://schemas.microsoft.com/office/drawing/2014/chartex" xmlns:cx1="http://schemas.microsoft.com/office/drawing/2015/9/8/chartex" xmlns:cx2="http://schemas.microsoft.com/office/drawing/2015/10/21/chartex" xmlns:cx3="http://schemas.microsoft.com/office/drawing/2016/5/9/chartex" xmlns:cx4="http://schemas.microsoft.com/office/drawing/2016/5/10/chartex" xmlns:cx5="http://schemas.microsoft.com/office/drawing/2016/5/11/chartex" xmlns:cx6="http://schemas.microsoft.com/office/drawing/2016/5/12/chartex" xmlns:cx7="http://schemas.microsoft.com/office/drawing/2016/5/13/chartex" xmlns:cx8="http://schemas.microsoft.com/office/drawing/2016/5/14/chartex" xmlns:mc="http://schemas.openxmlformats.org/markup-compatibility/2006" xmlns:aink="http://schemas.microsoft.com/office/drawing/2016/ink" xmlns:am3d="http://schemas.microsoft.com/office/drawing/2017/model3d" xmlns:o="urn:schemas-microsoft-com:office:office" xmlns:r="http://schemas.openxmlformats.org/officeDocument/2006/relationships" xmlns:m="http://schemas.openxmlformats.org/officeDocument/2006/math" xmlns:v="urn:schemas-microsoft-com:vml" xmlns:wp14="http://schemas.microsoft.com/office/word/2010/wordprocessingDrawing" xmlns:wp="http://schemas.openxmlformats.org/drawingml/2006/wordprocessingDrawing" xmlns:w10="urn:schemas-microsoft-com:office:word" xmlns:w="http://schemas.openxmlformats.org/wordprocessingml/2006/main" xmlns:w14="http://schemas.microsoft.com/office/word/2010/wordml" xmlns:w15="http://schemas.microsoft.com/office/word/2012/wordml" xmlns:w16cex="http://schemas.microsoft.com/office/word/2018/wordml/cex" xmlns:w16cid="http://schemas.microsoft.com/office/word/2016/wordml/cid" xmlns:w16="http://schemas.microsoft.com/office/word/2018/wordml" xmlns:w16sdtdh="http://schemas.microsoft.com/office/word/2020/wordml/sdtdatahash" xmlns:w16se="http://schemas.microsoft.com/office/word/2015/wordml/symex" xmlns:wpg="http://schemas.microsoft.com/office/word/2010/wordprocessingGroup" xmlns:wpi="http://schemas.microsoft.com/office/word/2010/wordprocessingInk" xmlns:wne="http://schemas.microsoft.com/office/word/2006/wordml" xmlns:wps="http://schemas.microsoft.com/office/word/2010/wordprocessingShape" mc:Ignorable="w14 w15 w16se w16cid w16 w16cex w16sdtdh wp14">
+<w:numbering xmlns:wpc="http://schemas.microsoft.com/office/word/2010/wordprocessingCanvas" xmlns:cx="http://schemas.microsoft.com/office/drawing/2014/chartex" xmlns:cx1="http://schemas.microsoft.com/office/drawing/2015/9/8/chartex" xmlns:cx2="http://schemas.microsoft.com/office/drawing/2015/10/21/chartex" xmlns:cx3="http://schemas.microsoft.com/office/drawing/2016/5/9/chartex" xmlns:cx4="http://schemas.microsoft.com/office/drawing/2016/5/10/chartex" xmlns:cx5="http://schemas.microsoft.com/office/drawing/2016/5/11/chartex" xmlns:cx6="http://schemas.microsoft.com/office/drawing/2016/5/12/chartex" xmlns:cx7="http://schemas.microsoft.com/office/drawing/2016/5/13/chartex" xmlns:cx8="http://schemas.microsoft.com/office/drawing/2016/5/14/chartex" xmlns:mc="http://schemas.openxmlformats.org/markup-compatibility/2006" xmlns:aink="http://schemas.microsoft.com/office/drawing/2016/ink" xmlns:am3d="http://schemas.microsoft.com/office/drawing/2017/model3d" xmlns:o="urn:schemas-microsoft-com:office:office" xmlns:oel="http://schemas.microsoft.com/office/2019/extlst" xmlns:r="http://schemas.openxmlformats.org/officeDocument/2006/relationships" xmlns:m="http://schemas.openxmlformats.org/officeDocument/2006/math" xmlns:v="urn:schemas-microsoft-com:vml" xmlns:wp14="http://schemas.microsoft.com/office/word/2010/wordprocessingDrawing" xmlns:wp="http://schemas.openxmlformats.org/drawingml/2006/wordprocessingDrawing" xmlns:w10="urn:schemas-microsoft-com:office:word" xmlns:w="http://schemas.openxmlformats.org/wordprocessingml/2006/main" xmlns:w14="http://schemas.microsoft.com/office/word/2010/wordml" xmlns:w15="http://schemas.microsoft.com/office/word/2012/wordml" xmlns:w16cex="http://schemas.microsoft.com/office/word/2018/wordml/cex" xmlns:w16cid="http://schemas.microsoft.com/office/word/2016/wordml/cid" xmlns:w16="http://schemas.microsoft.com/office/word/2018/wordml" xmlns:w16sdtdh="http://schemas.microsoft.com/office/word/2020/wordml/sdtdatahash" xmlns:w16se="http://schemas.microsoft.com/office/word/2015/wordml/symex" xmlns:wpg="http://schemas.microsoft.com/office/word/2010/wordprocessingGroup" xmlns:wpi="http://schemas.microsoft.com/office/word/2010/wordprocessingInk" xmlns:wne="http://schemas.microsoft.com/office/word/2006/wordml" xmlns:wps="http://schemas.microsoft.com/office/word/2010/wordprocessingShape" mc:Ignorable="w14 w15 w16se w16cid w16 w16cex w16sdtdh wp14">
   <w:abstractNum w:abstractNumId="0" w15:restartNumberingAfterBreak="0">
     <w:nsid w:val="3B2652FC"/>
     <w:multiLevelType w:val="hybridMultilevel"/>
@@ -1267,8 +1796,100 @@
       </w:rPr>
     </w:lvl>
   </w:abstractNum>
+  <w:abstractNum w:abstractNumId="1" w15:restartNumberingAfterBreak="0">
+    <w:nsid w:val="4D5A2D67"/>
+    <w:multiLevelType w:val="hybridMultilevel"/>
+    <w:tmpl w:val="762E4EA0"/>
+    <w:lvl w:ilvl="0" w:tplc="121642E4">
+      <w:start w:val="1"/>
+      <w:numFmt w:val="decimal"/>
+      <w:lvlText w:val="%1-"/>
+      <w:lvlJc w:val="left"/>
+      <w:pPr>
+        <w:ind w:left="720" w:hanging="360"/>
+      </w:pPr>
+      <w:rPr>
+        <w:rFonts w:hint="default"/>
+      </w:rPr>
+    </w:lvl>
+    <w:lvl w:ilvl="1" w:tplc="080A0019" w:tentative="1">
+      <w:start w:val="1"/>
+      <w:numFmt w:val="lowerLetter"/>
+      <w:lvlText w:val="%2."/>
+      <w:lvlJc w:val="left"/>
+      <w:pPr>
+        <w:ind w:left="1440" w:hanging="360"/>
+      </w:pPr>
+    </w:lvl>
+    <w:lvl w:ilvl="2" w:tplc="080A001B" w:tentative="1">
+      <w:start w:val="1"/>
+      <w:numFmt w:val="lowerRoman"/>
+      <w:lvlText w:val="%3."/>
+      <w:lvlJc w:val="right"/>
+      <w:pPr>
+        <w:ind w:left="2160" w:hanging="180"/>
+      </w:pPr>
+    </w:lvl>
+    <w:lvl w:ilvl="3" w:tplc="080A000F" w:tentative="1">
+      <w:start w:val="1"/>
+      <w:numFmt w:val="decimal"/>
+      <w:lvlText w:val="%4."/>
+      <w:lvlJc w:val="left"/>
+      <w:pPr>
+        <w:ind w:left="2880" w:hanging="360"/>
+      </w:pPr>
+    </w:lvl>
+    <w:lvl w:ilvl="4" w:tplc="080A0019" w:tentative="1">
+      <w:start w:val="1"/>
+      <w:numFmt w:val="lowerLetter"/>
+      <w:lvlText w:val="%5."/>
+      <w:lvlJc w:val="left"/>
+      <w:pPr>
+        <w:ind w:left="3600" w:hanging="360"/>
+      </w:pPr>
+    </w:lvl>
+    <w:lvl w:ilvl="5" w:tplc="080A001B" w:tentative="1">
+      <w:start w:val="1"/>
+      <w:numFmt w:val="lowerRoman"/>
+      <w:lvlText w:val="%6."/>
+      <w:lvlJc w:val="right"/>
+      <w:pPr>
+        <w:ind w:left="4320" w:hanging="180"/>
+      </w:pPr>
+    </w:lvl>
+    <w:lvl w:ilvl="6" w:tplc="080A000F" w:tentative="1">
+      <w:start w:val="1"/>
+      <w:numFmt w:val="decimal"/>
+      <w:lvlText w:val="%7."/>
+      <w:lvlJc w:val="left"/>
+      <w:pPr>
+        <w:ind w:left="5040" w:hanging="360"/>
+      </w:pPr>
+    </w:lvl>
+    <w:lvl w:ilvl="7" w:tplc="080A0019" w:tentative="1">
+      <w:start w:val="1"/>
+      <w:numFmt w:val="lowerLetter"/>
+      <w:lvlText w:val="%8."/>
+      <w:lvlJc w:val="left"/>
+      <w:pPr>
+        <w:ind w:left="5760" w:hanging="360"/>
+      </w:pPr>
+    </w:lvl>
+    <w:lvl w:ilvl="8" w:tplc="080A001B" w:tentative="1">
+      <w:start w:val="1"/>
+      <w:numFmt w:val="lowerRoman"/>
+      <w:lvlText w:val="%9."/>
+      <w:lvlJc w:val="right"/>
+      <w:pPr>
+        <w:ind w:left="6480" w:hanging="180"/>
+      </w:pPr>
+    </w:lvl>
+  </w:abstractNum>
   <w:num w:numId="1" w16cid:durableId="895042239">
     <w:abstractNumId w:val="0"/>
+  </w:num>
+  <w:num w:numId="2" w16cid:durableId="1196775319">
+    <w:abstractNumId w:val="1"/>
   </w:num>
 </w:numbering>
 </file>

</xml_diff>